<commit_message>
Updating file "Roteiro de execução de testes das APIs.docx"
</commit_message>
<xml_diff>
--- a/ArquivosAuxiliares/Roteiro de execução de testes das APIs.docx
+++ b/ArquivosAuxiliares/Roteiro de execução de testes das APIs.docx
@@ -22,7 +22,578 @@
     </w:p>
     <w:p>
       <w:pPr>
-        <w:rPr/>
+        <w:rPr>
+          <w:b w:val="1"/>
+          <w:sz w:val="32"/>
+          <w:szCs w:val="32"/>
+        </w:rPr>
+      </w:pPr>
+      <w:r>
+        <w:rPr>
+          <w:rtl w:val="0"/>
+        </w:rPr>
+      </w:r>
+    </w:p>
+    <w:p>
+      <w:pPr>
+        <w:rPr>
+          <w:b w:val="1"/>
+          <w:sz w:val="24"/>
+          <w:szCs w:val="24"/>
+        </w:rPr>
+      </w:pPr>
+      <w:r>
+        <w:rPr>
+          <w:b w:val="1"/>
+          <w:sz w:val="24"/>
+          <w:szCs w:val="24"/>
+          <w:rtl w:val="0"/>
+        </w:rPr>
+        <w:t xml:space="preserve">Cenários contemplados:</w:t>
+      </w:r>
+    </w:p>
+    <w:p>
+      <w:pPr>
+        <w:rPr>
+          <w:b w:val="1"/>
+          <w:sz w:val="32"/>
+          <w:szCs w:val="32"/>
+        </w:rPr>
+      </w:pPr>
+      <w:r>
+        <w:rPr>
+          <w:rtl w:val="0"/>
+        </w:rPr>
+      </w:r>
+    </w:p>
+    <w:p>
+      <w:pPr>
+        <w:rPr>
+          <w:sz w:val="24"/>
+          <w:szCs w:val="24"/>
+        </w:rPr>
+      </w:pPr>
+      <w:r>
+        <w:rPr>
+          <w:b w:val="1"/>
+          <w:sz w:val="24"/>
+          <w:szCs w:val="24"/>
+          <w:rtl w:val="0"/>
+        </w:rPr>
+        <w:t xml:space="preserve">1: </w:t>
+      </w:r>
+      <w:r>
+        <w:rPr>
+          <w:sz w:val="24"/>
+          <w:szCs w:val="24"/>
+          <w:rtl w:val="0"/>
+        </w:rPr>
+        <w:t xml:space="preserve">Eu como usuário admin quero cadastrar uma nova moto </w:t>
+      </w:r>
+    </w:p>
+    <w:p>
+      <w:pPr>
+        <w:rPr>
+          <w:sz w:val="24"/>
+          <w:szCs w:val="24"/>
+        </w:rPr>
+      </w:pPr>
+      <w:r>
+        <w:rPr>
+          <w:sz w:val="24"/>
+          <w:szCs w:val="24"/>
+          <w:rtl w:val="0"/>
+        </w:rPr>
+        <w:t xml:space="preserve">=&gt; Create Motorcycle: POST /api/v1/motorcycle</w:t>
+      </w:r>
+    </w:p>
+    <w:p>
+      <w:pPr>
+        <w:rPr>
+          <w:b w:val="1"/>
+          <w:sz w:val="24"/>
+          <w:szCs w:val="24"/>
+        </w:rPr>
+      </w:pPr>
+      <w:r>
+        <w:rPr>
+          <w:rtl w:val="0"/>
+        </w:rPr>
+      </w:r>
+    </w:p>
+    <w:p>
+      <w:pPr>
+        <w:rPr>
+          <w:sz w:val="24"/>
+          <w:szCs w:val="24"/>
+        </w:rPr>
+      </w:pPr>
+      <w:r>
+        <w:rPr>
+          <w:b w:val="1"/>
+          <w:sz w:val="24"/>
+          <w:szCs w:val="24"/>
+          <w:rtl w:val="0"/>
+        </w:rPr>
+        <w:t xml:space="preserve">2:</w:t>
+      </w:r>
+      <w:r>
+        <w:rPr>
+          <w:sz w:val="24"/>
+          <w:szCs w:val="24"/>
+          <w:rtl w:val="0"/>
+        </w:rPr>
+        <w:t xml:space="preserve"> Eu como usuário admin quero consultar as motos existentes na plataforma e conseguir filtrar pela placa.</w:t>
+      </w:r>
+    </w:p>
+    <w:p>
+      <w:pPr>
+        <w:rPr>
+          <w:sz w:val="24"/>
+          <w:szCs w:val="24"/>
+        </w:rPr>
+      </w:pPr>
+      <w:r>
+        <w:rPr>
+          <w:sz w:val="24"/>
+          <w:szCs w:val="24"/>
+          <w:rtl w:val="0"/>
+        </w:rPr>
+        <w:t xml:space="preserve">=&gt; Get Motorcycles: GET api/v1/motorcycle</w:t>
+      </w:r>
+    </w:p>
+    <w:p>
+      <w:pPr>
+        <w:rPr>
+          <w:sz w:val="24"/>
+          <w:szCs w:val="24"/>
+        </w:rPr>
+      </w:pPr>
+      <w:r>
+        <w:rPr>
+          <w:sz w:val="24"/>
+          <w:szCs w:val="24"/>
+          <w:rtl w:val="0"/>
+        </w:rPr>
+        <w:t xml:space="preserve">=&gt; Get Motorcycle by Plate: GET api/v1/motorcycle/{plate}</w:t>
+      </w:r>
+    </w:p>
+    <w:p>
+      <w:pPr>
+        <w:rPr>
+          <w:b w:val="1"/>
+          <w:sz w:val="24"/>
+          <w:szCs w:val="24"/>
+        </w:rPr>
+      </w:pPr>
+      <w:r>
+        <w:rPr>
+          <w:rtl w:val="0"/>
+        </w:rPr>
+      </w:r>
+    </w:p>
+    <w:p>
+      <w:pPr>
+        <w:rPr>
+          <w:sz w:val="24"/>
+          <w:szCs w:val="24"/>
+        </w:rPr>
+      </w:pPr>
+      <w:r>
+        <w:rPr>
+          <w:b w:val="1"/>
+          <w:sz w:val="24"/>
+          <w:szCs w:val="24"/>
+          <w:rtl w:val="0"/>
+        </w:rPr>
+        <w:t xml:space="preserve">3: </w:t>
+      </w:r>
+      <w:r>
+        <w:rPr>
+          <w:sz w:val="24"/>
+          <w:szCs w:val="24"/>
+          <w:rtl w:val="0"/>
+        </w:rPr>
+        <w:t xml:space="preserve">Eu como usuário admin quero modificar uma moto alterando apenas sua placa que foi cadastrado indevidamente</w:t>
+      </w:r>
+    </w:p>
+    <w:p>
+      <w:pPr>
+        <w:rPr>
+          <w:sz w:val="24"/>
+          <w:szCs w:val="24"/>
+        </w:rPr>
+      </w:pPr>
+      <w:r>
+        <w:rPr>
+          <w:sz w:val="24"/>
+          <w:szCs w:val="24"/>
+          <w:rtl w:val="0"/>
+        </w:rPr>
+        <w:t xml:space="preserve">=&gt; Update Motorcycle: PUT /api/v1/motorcycle</w:t>
+      </w:r>
+    </w:p>
+    <w:p>
+      <w:pPr>
+        <w:rPr>
+          <w:b w:val="1"/>
+          <w:sz w:val="24"/>
+          <w:szCs w:val="24"/>
+        </w:rPr>
+      </w:pPr>
+      <w:r>
+        <w:rPr>
+          <w:rtl w:val="0"/>
+        </w:rPr>
+      </w:r>
+    </w:p>
+    <w:p>
+      <w:pPr>
+        <w:rPr>
+          <w:sz w:val="24"/>
+          <w:szCs w:val="24"/>
+        </w:rPr>
+      </w:pPr>
+      <w:r>
+        <w:rPr>
+          <w:b w:val="1"/>
+          <w:sz w:val="24"/>
+          <w:szCs w:val="24"/>
+          <w:rtl w:val="0"/>
+        </w:rPr>
+        <w:t xml:space="preserve">4:</w:t>
+      </w:r>
+      <w:r>
+        <w:rPr>
+          <w:sz w:val="24"/>
+          <w:szCs w:val="24"/>
+          <w:rtl w:val="0"/>
+        </w:rPr>
+        <w:t xml:space="preserve"> Eu como usuário admin quero remover uma moto que foi cadastrado incorretamente, desde que não tenha registro de locações</w:t>
+      </w:r>
+    </w:p>
+    <w:p>
+      <w:pPr>
+        <w:rPr>
+          <w:sz w:val="24"/>
+          <w:szCs w:val="24"/>
+        </w:rPr>
+      </w:pPr>
+      <w:r>
+        <w:rPr>
+          <w:sz w:val="24"/>
+          <w:szCs w:val="24"/>
+          <w:rtl w:val="0"/>
+        </w:rPr>
+        <w:t xml:space="preserve">=&gt; Delete Motorcycle: DEL /api/v1/motorcycle</w:t>
+      </w:r>
+    </w:p>
+    <w:p>
+      <w:pPr>
+        <w:rPr>
+          <w:b w:val="1"/>
+          <w:sz w:val="24"/>
+          <w:szCs w:val="24"/>
+        </w:rPr>
+      </w:pPr>
+      <w:r>
+        <w:rPr>
+          <w:rtl w:val="0"/>
+        </w:rPr>
+      </w:r>
+    </w:p>
+    <w:p>
+      <w:pPr>
+        <w:rPr>
+          <w:sz w:val="24"/>
+          <w:szCs w:val="24"/>
+        </w:rPr>
+      </w:pPr>
+      <w:r>
+        <w:rPr>
+          <w:b w:val="1"/>
+          <w:sz w:val="24"/>
+          <w:szCs w:val="24"/>
+          <w:rtl w:val="0"/>
+        </w:rPr>
+        <w:t xml:space="preserve">5: </w:t>
+      </w:r>
+      <w:r>
+        <w:rPr>
+          <w:sz w:val="24"/>
+          <w:szCs w:val="24"/>
+          <w:rtl w:val="0"/>
+        </w:rPr>
+        <w:t xml:space="preserve">Eu como usuário entregador quero me cadastrar na plataforma para alugar motos</w:t>
+      </w:r>
+    </w:p>
+    <w:p>
+      <w:pPr>
+        <w:rPr>
+          <w:sz w:val="24"/>
+          <w:szCs w:val="24"/>
+        </w:rPr>
+      </w:pPr>
+      <w:r>
+        <w:rPr>
+          <w:sz w:val="24"/>
+          <w:szCs w:val="24"/>
+          <w:rtl w:val="0"/>
+        </w:rPr>
+        <w:t xml:space="preserve">=&gt; Create Delivery Driver: POST /api/v1/delivery_driver</w:t>
+      </w:r>
+    </w:p>
+    <w:p>
+      <w:pPr>
+        <w:rPr>
+          <w:b w:val="1"/>
+          <w:sz w:val="24"/>
+          <w:szCs w:val="24"/>
+        </w:rPr>
+      </w:pPr>
+      <w:r>
+        <w:rPr>
+          <w:rtl w:val="0"/>
+        </w:rPr>
+      </w:r>
+    </w:p>
+    <w:p>
+      <w:pPr>
+        <w:rPr>
+          <w:sz w:val="24"/>
+          <w:szCs w:val="24"/>
+        </w:rPr>
+      </w:pPr>
+      <w:r>
+        <w:rPr>
+          <w:b w:val="1"/>
+          <w:sz w:val="24"/>
+          <w:szCs w:val="24"/>
+          <w:rtl w:val="0"/>
+        </w:rPr>
+        <w:t xml:space="preserve">6: </w:t>
+      </w:r>
+      <w:r>
+        <w:rPr>
+          <w:sz w:val="24"/>
+          <w:szCs w:val="24"/>
+          <w:rtl w:val="0"/>
+        </w:rPr>
+        <w:t xml:space="preserve">Eu como entregador quero enviar a foto de minha cnh para atualizar meu cadastro</w:t>
+      </w:r>
+    </w:p>
+    <w:p>
+      <w:pPr>
+        <w:rPr>
+          <w:sz w:val="24"/>
+          <w:szCs w:val="24"/>
+        </w:rPr>
+      </w:pPr>
+      <w:r>
+        <w:rPr>
+          <w:sz w:val="24"/>
+          <w:szCs w:val="24"/>
+          <w:rtl w:val="0"/>
+        </w:rPr>
+        <w:t xml:space="preserve">=&gt; Update CNH: PUT api/v1/delivery_driver/cnh</w:t>
+      </w:r>
+    </w:p>
+    <w:p>
+      <w:pPr>
+        <w:rPr>
+          <w:b w:val="1"/>
+          <w:sz w:val="24"/>
+          <w:szCs w:val="24"/>
+        </w:rPr>
+      </w:pPr>
+      <w:r>
+        <w:rPr>
+          <w:rtl w:val="0"/>
+        </w:rPr>
+      </w:r>
+    </w:p>
+    <w:p>
+      <w:pPr>
+        <w:rPr>
+          <w:sz w:val="24"/>
+          <w:szCs w:val="24"/>
+        </w:rPr>
+      </w:pPr>
+      <w:r>
+        <w:rPr>
+          <w:b w:val="1"/>
+          <w:sz w:val="24"/>
+          <w:szCs w:val="24"/>
+          <w:rtl w:val="0"/>
+        </w:rPr>
+        <w:t xml:space="preserve">7: </w:t>
+      </w:r>
+      <w:r>
+        <w:rPr>
+          <w:sz w:val="24"/>
+          <w:szCs w:val="24"/>
+          <w:rtl w:val="0"/>
+        </w:rPr>
+        <w:t xml:space="preserve">Eu como entregador quero alugar uma moto por um período</w:t>
+      </w:r>
+    </w:p>
+    <w:p>
+      <w:pPr>
+        <w:rPr>
+          <w:sz w:val="24"/>
+          <w:szCs w:val="24"/>
+        </w:rPr>
+      </w:pPr>
+      <w:r>
+        <w:rPr>
+          <w:sz w:val="24"/>
+          <w:szCs w:val="24"/>
+          <w:rtl w:val="0"/>
+        </w:rPr>
+        <w:t xml:space="preserve">=&gt; Rent a Motorcycle: POST api/v1/motorcycle/rent/open</w:t>
+      </w:r>
+    </w:p>
+    <w:p>
+      <w:pPr>
+        <w:rPr>
+          <w:sz w:val="24"/>
+          <w:szCs w:val="24"/>
+        </w:rPr>
+      </w:pPr>
+      <w:r>
+        <w:rPr>
+          <w:rtl w:val="0"/>
+        </w:rPr>
+      </w:r>
+    </w:p>
+    <w:p>
+      <w:pPr>
+        <w:rPr>
+          <w:sz w:val="24"/>
+          <w:szCs w:val="24"/>
+        </w:rPr>
+      </w:pPr>
+      <w:r>
+        <w:rPr>
+          <w:b w:val="1"/>
+          <w:sz w:val="24"/>
+          <w:szCs w:val="24"/>
+          <w:rtl w:val="0"/>
+        </w:rPr>
+        <w:t xml:space="preserve">8: </w:t>
+      </w:r>
+      <w:r>
+        <w:rPr>
+          <w:sz w:val="24"/>
+          <w:szCs w:val="24"/>
+          <w:rtl w:val="0"/>
+        </w:rPr>
+        <w:t xml:space="preserve">Eu como entregador quero informar a data que irei devolver a moto e consultar o valor total da locação</w:t>
+      </w:r>
+    </w:p>
+    <w:p>
+      <w:pPr>
+        <w:rPr>
+          <w:sz w:val="24"/>
+          <w:szCs w:val="24"/>
+        </w:rPr>
+      </w:pPr>
+      <w:r>
+        <w:rPr>
+          <w:sz w:val="24"/>
+          <w:szCs w:val="24"/>
+          <w:rtl w:val="0"/>
+        </w:rPr>
+        <w:t xml:space="preserve">=&gt; Close Motorcycle Rental: POST api/v1/motorcycle/rent/close</w:t>
+      </w:r>
+    </w:p>
+    <w:p>
+      <w:pPr>
+        <w:rPr>
+          <w:b w:val="1"/>
+          <w:sz w:val="32"/>
+          <w:szCs w:val="32"/>
+        </w:rPr>
+      </w:pPr>
+      <w:r>
+        <w:rPr>
+          <w:rtl w:val="0"/>
+        </w:rPr>
+      </w:r>
+    </w:p>
+    <w:p>
+      <w:pPr>
+        <w:rPr>
+          <w:b w:val="1"/>
+          <w:sz w:val="32"/>
+          <w:szCs w:val="32"/>
+        </w:rPr>
+      </w:pPr>
+      <w:r>
+        <w:rPr>
+          <w:rtl w:val="0"/>
+        </w:rPr>
+      </w:r>
+    </w:p>
+    <w:p>
+      <w:pPr>
+        <w:rPr>
+          <w:b w:val="1"/>
+          <w:sz w:val="32"/>
+          <w:szCs w:val="32"/>
+        </w:rPr>
+      </w:pPr>
+      <w:r>
+        <w:rPr>
+          <w:rtl w:val="0"/>
+        </w:rPr>
+      </w:r>
+    </w:p>
+    <w:p>
+      <w:pPr>
+        <w:rPr>
+          <w:b w:val="1"/>
+          <w:i w:val="1"/>
+        </w:rPr>
+      </w:pPr>
+      <w:r>
+        <w:rPr>
+          <w:rtl w:val="0"/>
+        </w:rPr>
+      </w:r>
+    </w:p>
+    <w:p>
+      <w:pPr>
+        <w:rPr>
+          <w:b w:val="1"/>
+          <w:i w:val="1"/>
+        </w:rPr>
+      </w:pPr>
+      <w:r>
+        <w:rPr>
+          <w:rtl w:val="0"/>
+        </w:rPr>
+      </w:r>
+    </w:p>
+    <w:p>
+      <w:pPr>
+        <w:rPr>
+          <w:b w:val="1"/>
+          <w:i w:val="1"/>
+        </w:rPr>
+      </w:pPr>
+      <w:r>
+        <w:rPr>
+          <w:rtl w:val="0"/>
+        </w:rPr>
+      </w:r>
+    </w:p>
+    <w:p>
+      <w:pPr>
+        <w:rPr>
+          <w:b w:val="1"/>
+          <w:i w:val="1"/>
+        </w:rPr>
       </w:pPr>
       <w:r>
         <w:rPr>
@@ -108,12 +679,12 @@
           <wp:inline distB="114300" distT="114300" distL="114300" distR="114300">
             <wp:extent cx="5943600" cy="1790700"/>
             <wp:effectExtent b="0" l="0" r="0" t="0"/>
-            <wp:docPr id="30" name="image20.png"/>
+            <wp:docPr id="30" name="image19.png"/>
             <a:graphic>
               <a:graphicData uri="http://schemas.openxmlformats.org/drawingml/2006/picture">
                 <pic:pic>
                   <pic:nvPicPr>
-                    <pic:cNvPr id="0" name="image20.png"/>
+                    <pic:cNvPr id="0" name="image19.png"/>
                     <pic:cNvPicPr preferRelativeResize="0"/>
                   </pic:nvPicPr>
                   <pic:blipFill>
@@ -164,12 +735,12 @@
           <wp:inline distB="114300" distT="114300" distL="114300" distR="114300">
             <wp:extent cx="5943600" cy="1003300"/>
             <wp:effectExtent b="0" l="0" r="0" t="0"/>
-            <wp:docPr id="28" name="image16.png"/>
+            <wp:docPr id="28" name="image43.png"/>
             <a:graphic>
               <a:graphicData uri="http://schemas.openxmlformats.org/drawingml/2006/picture">
                 <pic:pic>
                   <pic:nvPicPr>
-                    <pic:cNvPr id="0" name="image16.png"/>
+                    <pic:cNvPr id="0" name="image43.png"/>
                     <pic:cNvPicPr preferRelativeResize="0"/>
                   </pic:nvPicPr>
                   <pic:blipFill>
@@ -222,12 +793,12 @@
           <wp:inline distB="114300" distT="114300" distL="114300" distR="114300">
             <wp:extent cx="5943600" cy="533400"/>
             <wp:effectExtent b="0" l="0" r="0" t="0"/>
-            <wp:docPr id="9" name="image3.png"/>
+            <wp:docPr id="9" name="image4.png"/>
             <a:graphic>
               <a:graphicData uri="http://schemas.openxmlformats.org/drawingml/2006/picture">
                 <pic:pic>
                   <pic:nvPicPr>
-                    <pic:cNvPr id="0" name="image3.png"/>
+                    <pic:cNvPr id="0" name="image4.png"/>
                     <pic:cNvPicPr preferRelativeResize="0"/>
                   </pic:nvPicPr>
                   <pic:blipFill>
@@ -328,12 +899,12 @@
           <wp:inline distB="114300" distT="114300" distL="114300" distR="114300">
             <wp:extent cx="5943600" cy="1651000"/>
             <wp:effectExtent b="0" l="0" r="0" t="0"/>
-            <wp:docPr id="20" name="image11.png"/>
+            <wp:docPr id="20" name="image8.png"/>
             <a:graphic>
               <a:graphicData uri="http://schemas.openxmlformats.org/drawingml/2006/picture">
                 <pic:pic>
                   <pic:nvPicPr>
-                    <pic:cNvPr id="0" name="image11.png"/>
+                    <pic:cNvPr id="0" name="image8.png"/>
                     <pic:cNvPicPr preferRelativeResize="0"/>
                   </pic:nvPicPr>
                   <pic:blipFill>
@@ -371,36 +942,6 @@
         <w:rPr>
           <w:rtl w:val="0"/>
         </w:rPr>
-      </w:r>
-    </w:p>
-    <w:p>
-      <w:pPr>
-        <w:rPr/>
-      </w:pPr>
-      <w:r>
-        <w:rPr>
-          <w:rtl w:val="0"/>
-        </w:rPr>
-      </w:r>
-    </w:p>
-    <w:p>
-      <w:pPr>
-        <w:rPr/>
-      </w:pPr>
-      <w:r>
-        <w:rPr>
-          <w:rtl w:val="0"/>
-        </w:rPr>
-      </w:r>
-    </w:p>
-    <w:p>
-      <w:pPr>
-        <w:rPr/>
-      </w:pPr>
-      <w:r>
-        <w:rPr>
-          <w:rtl w:val="0"/>
-        </w:rPr>
         <w:t xml:space="preserve">Result:</w:t>
       </w:r>
     </w:p>
@@ -414,12 +955,12 @@
           <wp:inline distB="114300" distT="114300" distL="114300" distR="114300">
             <wp:extent cx="5943600" cy="723900"/>
             <wp:effectExtent b="0" l="0" r="0" t="0"/>
-            <wp:docPr id="37" name="image42.png"/>
+            <wp:docPr id="37" name="image31.png"/>
             <a:graphic>
               <a:graphicData uri="http://schemas.openxmlformats.org/drawingml/2006/picture">
                 <pic:pic>
                   <pic:nvPicPr>
-                    <pic:cNvPr id="0" name="image42.png"/>
+                    <pic:cNvPr id="0" name="image31.png"/>
                     <pic:cNvPicPr preferRelativeResize="0"/>
                   </pic:nvPicPr>
                   <pic:blipFill>
@@ -457,16 +998,6 @@
         <w:rPr>
           <w:rtl w:val="0"/>
         </w:rPr>
-      </w:r>
-    </w:p>
-    <w:p>
-      <w:pPr>
-        <w:rPr/>
-      </w:pPr>
-      <w:r>
-        <w:rPr>
-          <w:rtl w:val="0"/>
-        </w:rPr>
         <w:t xml:space="preserve">BD:</w:t>
       </w:r>
     </w:p>
@@ -480,12 +1011,12 @@
           <wp:inline distB="114300" distT="114300" distL="114300" distR="114300">
             <wp:extent cx="5943600" cy="520700"/>
             <wp:effectExtent b="0" l="0" r="0" t="0"/>
-            <wp:docPr id="25" name="image38.png"/>
+            <wp:docPr id="25" name="image20.png"/>
             <a:graphic>
               <a:graphicData uri="http://schemas.openxmlformats.org/drawingml/2006/picture">
                 <pic:pic>
                   <pic:nvPicPr>
-                    <pic:cNvPr id="0" name="image38.png"/>
+                    <pic:cNvPr id="0" name="image20.png"/>
                     <pic:cNvPicPr preferRelativeResize="0"/>
                   </pic:nvPicPr>
                   <pic:blipFill>
@@ -584,12 +1115,12 @@
           <wp:inline distB="114300" distT="114300" distL="114300" distR="114300">
             <wp:extent cx="5943600" cy="1511300"/>
             <wp:effectExtent b="0" l="0" r="0" t="0"/>
-            <wp:docPr id="18" name="image37.png"/>
+            <wp:docPr id="18" name="image9.png"/>
             <a:graphic>
               <a:graphicData uri="http://schemas.openxmlformats.org/drawingml/2006/picture">
                 <pic:pic>
                   <pic:nvPicPr>
-                    <pic:cNvPr id="0" name="image37.png"/>
+                    <pic:cNvPr id="0" name="image9.png"/>
                     <pic:cNvPicPr preferRelativeResize="0"/>
                   </pic:nvPicPr>
                   <pic:blipFill>
@@ -716,12 +1247,12 @@
           <wp:inline distB="114300" distT="114300" distL="114300" distR="114300">
             <wp:extent cx="5943600" cy="685800"/>
             <wp:effectExtent b="0" l="0" r="0" t="0"/>
-            <wp:docPr id="1" name="image1.png"/>
+            <wp:docPr id="1" name="image3.png"/>
             <a:graphic>
               <a:graphicData uri="http://schemas.openxmlformats.org/drawingml/2006/picture">
                 <pic:pic>
                   <pic:nvPicPr>
-                    <pic:cNvPr id="0" name="image1.png"/>
+                    <pic:cNvPr id="0" name="image3.png"/>
                     <pic:cNvPicPr preferRelativeResize="0"/>
                   </pic:nvPicPr>
                   <pic:blipFill>
@@ -824,12 +1355,12 @@
           <wp:inline distB="114300" distT="114300" distL="114300" distR="114300">
             <wp:extent cx="5943600" cy="596900"/>
             <wp:effectExtent b="0" l="0" r="0" t="0"/>
-            <wp:docPr id="43" name="image29.png"/>
+            <wp:docPr id="43" name="image36.png"/>
             <a:graphic>
               <a:graphicData uri="http://schemas.openxmlformats.org/drawingml/2006/picture">
                 <pic:pic>
                   <pic:nvPicPr>
-                    <pic:cNvPr id="0" name="image29.png"/>
+                    <pic:cNvPr id="0" name="image36.png"/>
                     <pic:cNvPicPr preferRelativeResize="0"/>
                   </pic:nvPicPr>
                   <pic:blipFill>
@@ -865,12 +1396,12 @@
           <wp:inline distB="114300" distT="114300" distL="114300" distR="114300">
             <wp:extent cx="5943600" cy="3797300"/>
             <wp:effectExtent b="0" l="0" r="0" t="0"/>
-            <wp:docPr id="5" name="image4.png"/>
+            <wp:docPr id="5" name="image12.png"/>
             <a:graphic>
               <a:graphicData uri="http://schemas.openxmlformats.org/drawingml/2006/picture">
                 <pic:pic>
                   <pic:nvPicPr>
-                    <pic:cNvPr id="0" name="image4.png"/>
+                    <pic:cNvPr id="0" name="image12.png"/>
                     <pic:cNvPicPr preferRelativeResize="0"/>
                   </pic:nvPicPr>
                   <pic:blipFill>
@@ -931,12 +1462,12 @@
           <wp:inline distB="114300" distT="114300" distL="114300" distR="114300">
             <wp:extent cx="5943600" cy="889000"/>
             <wp:effectExtent b="0" l="0" r="0" t="0"/>
-            <wp:docPr id="41" name="image28.png"/>
+            <wp:docPr id="41" name="image38.png"/>
             <a:graphic>
               <a:graphicData uri="http://schemas.openxmlformats.org/drawingml/2006/picture">
                 <pic:pic>
                   <pic:nvPicPr>
-                    <pic:cNvPr id="0" name="image28.png"/>
+                    <pic:cNvPr id="0" name="image38.png"/>
                     <pic:cNvPicPr preferRelativeResize="0"/>
                   </pic:nvPicPr>
                   <pic:blipFill>
@@ -1060,12 +1591,12 @@
           <wp:inline distB="114300" distT="114300" distL="114300" distR="114300">
             <wp:extent cx="5943600" cy="635000"/>
             <wp:effectExtent b="0" l="0" r="0" t="0"/>
-            <wp:docPr id="24" name="image41.png"/>
+            <wp:docPr id="24" name="image21.png"/>
             <a:graphic>
               <a:graphicData uri="http://schemas.openxmlformats.org/drawingml/2006/picture">
                 <pic:pic>
                   <pic:nvPicPr>
-                    <pic:cNvPr id="0" name="image41.png"/>
+                    <pic:cNvPr id="0" name="image21.png"/>
                     <pic:cNvPicPr preferRelativeResize="0"/>
                   </pic:nvPicPr>
                   <pic:blipFill>
@@ -1166,12 +1697,12 @@
           <wp:inline distB="114300" distT="114300" distL="114300" distR="114300">
             <wp:extent cx="5943600" cy="1892300"/>
             <wp:effectExtent b="0" l="0" r="0" t="0"/>
-            <wp:docPr id="15" name="image15.png"/>
+            <wp:docPr id="15" name="image1.png"/>
             <a:graphic>
               <a:graphicData uri="http://schemas.openxmlformats.org/drawingml/2006/picture">
                 <pic:pic>
                   <pic:nvPicPr>
-                    <pic:cNvPr id="0" name="image15.png"/>
+                    <pic:cNvPr id="0" name="image1.png"/>
                     <pic:cNvPicPr preferRelativeResize="0"/>
                   </pic:nvPicPr>
                   <pic:blipFill>
@@ -1231,12 +1762,12 @@
           <wp:inline distB="114300" distT="114300" distL="114300" distR="114300">
             <wp:extent cx="5943600" cy="533400"/>
             <wp:effectExtent b="0" l="0" r="0" t="0"/>
-            <wp:docPr id="11" name="image5.png"/>
+            <wp:docPr id="11" name="image16.png"/>
             <a:graphic>
               <a:graphicData uri="http://schemas.openxmlformats.org/drawingml/2006/picture">
                 <pic:pic>
                   <pic:nvPicPr>
-                    <pic:cNvPr id="0" name="image5.png"/>
+                    <pic:cNvPr id="0" name="image16.png"/>
                     <pic:cNvPicPr preferRelativeResize="0"/>
                   </pic:nvPicPr>
                   <pic:blipFill>
@@ -1391,12 +1922,12 @@
           <wp:inline distB="114300" distT="114300" distL="114300" distR="114300">
             <wp:extent cx="5943600" cy="3251200"/>
             <wp:effectExtent b="0" l="0" r="0" t="0"/>
-            <wp:docPr id="16" name="image9.png"/>
+            <wp:docPr id="16" name="image42.png"/>
             <a:graphic>
               <a:graphicData uri="http://schemas.openxmlformats.org/drawingml/2006/picture">
                 <pic:pic>
                   <pic:nvPicPr>
-                    <pic:cNvPr id="0" name="image9.png"/>
+                    <pic:cNvPr id="0" name="image42.png"/>
                     <pic:cNvPicPr preferRelativeResize="0"/>
                   </pic:nvPicPr>
                   <pic:blipFill>
@@ -1457,12 +1988,12 @@
           <wp:inline distB="114300" distT="114300" distL="114300" distR="114300">
             <wp:extent cx="5943600" cy="1054100"/>
             <wp:effectExtent b="0" l="0" r="0" t="0"/>
-            <wp:docPr id="31" name="image25.png"/>
+            <wp:docPr id="31" name="image28.png"/>
             <a:graphic>
               <a:graphicData uri="http://schemas.openxmlformats.org/drawingml/2006/picture">
                 <pic:pic>
                   <pic:nvPicPr>
-                    <pic:cNvPr id="0" name="image25.png"/>
+                    <pic:cNvPr id="0" name="image28.png"/>
                     <pic:cNvPicPr preferRelativeResize="0"/>
                   </pic:nvPicPr>
                   <pic:blipFill>
@@ -1523,12 +2054,12 @@
           <wp:inline distB="114300" distT="114300" distL="114300" distR="114300">
             <wp:extent cx="5943600" cy="571500"/>
             <wp:effectExtent b="0" l="0" r="0" t="0"/>
-            <wp:docPr id="40" name="image31.png"/>
+            <wp:docPr id="40" name="image33.png"/>
             <a:graphic>
               <a:graphicData uri="http://schemas.openxmlformats.org/drawingml/2006/picture">
                 <pic:pic>
                   <pic:nvPicPr>
-                    <pic:cNvPr id="0" name="image31.png"/>
+                    <pic:cNvPr id="0" name="image33.png"/>
                     <pic:cNvPicPr preferRelativeResize="0"/>
                   </pic:nvPicPr>
                   <pic:blipFill>
@@ -1568,12 +2099,12 @@
           <wp:inline distB="114300" distT="114300" distL="114300" distR="114300">
             <wp:extent cx="5943600" cy="508000"/>
             <wp:effectExtent b="0" l="0" r="0" t="0"/>
-            <wp:docPr id="29" name="image19.png"/>
+            <wp:docPr id="29" name="image23.png"/>
             <a:graphic>
               <a:graphicData uri="http://schemas.openxmlformats.org/drawingml/2006/picture">
                 <pic:pic>
                   <pic:nvPicPr>
-                    <pic:cNvPr id="0" name="image19.png"/>
+                    <pic:cNvPr id="0" name="image23.png"/>
                     <pic:cNvPicPr preferRelativeResize="0"/>
                   </pic:nvPicPr>
                   <pic:blipFill>
@@ -1634,12 +2165,12 @@
           <wp:inline distB="114300" distT="114300" distL="114300" distR="114300">
             <wp:extent cx="3905250" cy="2085975"/>
             <wp:effectExtent b="0" l="0" r="0" t="0"/>
-            <wp:docPr id="38" name="image30.png"/>
+            <wp:docPr id="38" name="image32.png"/>
             <a:graphic>
               <a:graphicData uri="http://schemas.openxmlformats.org/drawingml/2006/picture">
                 <pic:pic>
                   <pic:nvPicPr>
-                    <pic:cNvPr id="0" name="image30.png"/>
+                    <pic:cNvPr id="0" name="image32.png"/>
                     <pic:cNvPicPr preferRelativeResize="0"/>
                   </pic:nvPicPr>
                   <pic:blipFill>
@@ -1728,12 +2259,12 @@
           <wp:inline distB="114300" distT="114300" distL="114300" distR="114300">
             <wp:extent cx="5943600" cy="1747838"/>
             <wp:effectExtent b="0" l="0" r="0" t="0"/>
-            <wp:docPr id="27" name="image18.png"/>
+            <wp:docPr id="27" name="image22.png"/>
             <a:graphic>
               <a:graphicData uri="http://schemas.openxmlformats.org/drawingml/2006/picture">
                 <pic:pic>
                   <pic:nvPicPr>
-                    <pic:cNvPr id="0" name="image18.png"/>
+                    <pic:cNvPr id="0" name="image22.png"/>
                     <pic:cNvPicPr preferRelativeResize="0"/>
                   </pic:nvPicPr>
                   <pic:blipFill>
@@ -1784,12 +2315,12 @@
           <wp:inline distB="114300" distT="114300" distL="114300" distR="114300">
             <wp:extent cx="5943600" cy="736600"/>
             <wp:effectExtent b="0" l="0" r="0" t="0"/>
-            <wp:docPr id="34" name="image27.png"/>
+            <wp:docPr id="34" name="image24.png"/>
             <a:graphic>
               <a:graphicData uri="http://schemas.openxmlformats.org/drawingml/2006/picture">
                 <pic:pic>
                   <pic:nvPicPr>
-                    <pic:cNvPr id="0" name="image27.png"/>
+                    <pic:cNvPr id="0" name="image24.png"/>
                     <pic:cNvPicPr preferRelativeResize="0"/>
                   </pic:nvPicPr>
                   <pic:blipFill>
@@ -1850,12 +2381,12 @@
           <wp:inline distB="114300" distT="114300" distL="114300" distR="114300">
             <wp:extent cx="3829050" cy="2152650"/>
             <wp:effectExtent b="0" l="0" r="0" t="0"/>
-            <wp:docPr id="14" name="image36.png"/>
+            <wp:docPr id="14" name="image29.png"/>
             <a:graphic>
               <a:graphicData uri="http://schemas.openxmlformats.org/drawingml/2006/picture">
                 <pic:pic>
                   <pic:nvPicPr>
-                    <pic:cNvPr id="0" name="image36.png"/>
+                    <pic:cNvPr id="0" name="image29.png"/>
                     <pic:cNvPicPr preferRelativeResize="0"/>
                   </pic:nvPicPr>
                   <pic:blipFill>
@@ -2111,12 +2642,12 @@
           <wp:inline distB="114300" distT="114300" distL="114300" distR="114300">
             <wp:extent cx="5943600" cy="1803400"/>
             <wp:effectExtent b="0" l="0" r="0" t="0"/>
-            <wp:docPr id="6" name="image10.png"/>
+            <wp:docPr id="6" name="image17.png"/>
             <a:graphic>
               <a:graphicData uri="http://schemas.openxmlformats.org/drawingml/2006/picture">
                 <pic:pic>
                   <pic:nvPicPr>
-                    <pic:cNvPr id="0" name="image10.png"/>
+                    <pic:cNvPr id="0" name="image17.png"/>
                     <pic:cNvPicPr preferRelativeResize="0"/>
                   </pic:nvPicPr>
                   <pic:blipFill>
@@ -2177,12 +2708,12 @@
           <wp:inline distB="114300" distT="114300" distL="114300" distR="114300">
             <wp:extent cx="5943600" cy="1524000"/>
             <wp:effectExtent b="0" l="0" r="0" t="0"/>
-            <wp:docPr id="39" name="image40.png"/>
+            <wp:docPr id="39" name="image35.png"/>
             <a:graphic>
               <a:graphicData uri="http://schemas.openxmlformats.org/drawingml/2006/picture">
                 <pic:pic>
                   <pic:nvPicPr>
-                    <pic:cNvPr id="0" name="image40.png"/>
+                    <pic:cNvPr id="0" name="image35.png"/>
                     <pic:cNvPicPr preferRelativeResize="0"/>
                   </pic:nvPicPr>
                   <pic:blipFill>
@@ -2243,12 +2774,12 @@
           <wp:inline distB="114300" distT="114300" distL="114300" distR="114300">
             <wp:extent cx="5943600" cy="469900"/>
             <wp:effectExtent b="0" l="0" r="0" t="0"/>
-            <wp:docPr id="32" name="image32.png"/>
+            <wp:docPr id="32" name="image34.png"/>
             <a:graphic>
               <a:graphicData uri="http://schemas.openxmlformats.org/drawingml/2006/picture">
                 <pic:pic>
                   <pic:nvPicPr>
-                    <pic:cNvPr id="0" name="image32.png"/>
+                    <pic:cNvPr id="0" name="image34.png"/>
                     <pic:cNvPicPr preferRelativeResize="0"/>
                   </pic:nvPicPr>
                   <pic:blipFill>
@@ -2288,12 +2819,12 @@
           <wp:inline distB="114300" distT="114300" distL="114300" distR="114300">
             <wp:extent cx="5943600" cy="520700"/>
             <wp:effectExtent b="0" l="0" r="0" t="0"/>
-            <wp:docPr id="4" name="image2.png"/>
+            <wp:docPr id="4" name="image5.png"/>
             <a:graphic>
               <a:graphicData uri="http://schemas.openxmlformats.org/drawingml/2006/picture">
                 <pic:pic>
                   <pic:nvPicPr>
-                    <pic:cNvPr id="0" name="image2.png"/>
+                    <pic:cNvPr id="0" name="image5.png"/>
                     <pic:cNvPicPr preferRelativeResize="0"/>
                   </pic:nvPicPr>
                   <pic:blipFill>
@@ -2333,12 +2864,12 @@
           <wp:inline distB="114300" distT="114300" distL="114300" distR="114300">
             <wp:extent cx="5943600" cy="622300"/>
             <wp:effectExtent b="0" l="0" r="0" t="0"/>
-            <wp:docPr id="12" name="image43.png"/>
+            <wp:docPr id="12" name="image37.png"/>
             <a:graphic>
               <a:graphicData uri="http://schemas.openxmlformats.org/drawingml/2006/picture">
                 <pic:pic>
                   <pic:nvPicPr>
-                    <pic:cNvPr id="0" name="image43.png"/>
+                    <pic:cNvPr id="0" name="image37.png"/>
                     <pic:cNvPicPr preferRelativeResize="0"/>
                   </pic:nvPicPr>
                   <pic:blipFill>
@@ -2515,12 +3046,12 @@
           <wp:inline distB="114300" distT="114300" distL="114300" distR="114300">
             <wp:extent cx="5943600" cy="1511300"/>
             <wp:effectExtent b="0" l="0" r="0" t="0"/>
-            <wp:docPr id="35" name="image35.png"/>
+            <wp:docPr id="35" name="image30.png"/>
             <a:graphic>
               <a:graphicData uri="http://schemas.openxmlformats.org/drawingml/2006/picture">
                 <pic:pic>
                   <pic:nvPicPr>
-                    <pic:cNvPr id="0" name="image35.png"/>
+                    <pic:cNvPr id="0" name="image30.png"/>
                     <pic:cNvPicPr preferRelativeResize="0"/>
                   </pic:nvPicPr>
                   <pic:blipFill>
@@ -2595,12 +3126,12 @@
           <wp:inline distB="114300" distT="114300" distL="114300" distR="114300">
             <wp:extent cx="5943600" cy="457200"/>
             <wp:effectExtent b="0" l="0" r="0" t="0"/>
-            <wp:docPr id="19" name="image24.png"/>
+            <wp:docPr id="19" name="image14.png"/>
             <a:graphic>
               <a:graphicData uri="http://schemas.openxmlformats.org/drawingml/2006/picture">
                 <pic:pic>
                   <pic:nvPicPr>
-                    <pic:cNvPr id="0" name="image24.png"/>
+                    <pic:cNvPr id="0" name="image14.png"/>
                     <pic:cNvPicPr preferRelativeResize="0"/>
                   </pic:nvPicPr>
                   <pic:blipFill>
@@ -2646,12 +3177,12 @@
           <wp:inline distB="114300" distT="114300" distL="114300" distR="114300">
             <wp:extent cx="5943600" cy="508000"/>
             <wp:effectExtent b="0" l="0" r="0" t="0"/>
-            <wp:docPr id="26" name="image17.png"/>
+            <wp:docPr id="26" name="image41.png"/>
             <a:graphic>
               <a:graphicData uri="http://schemas.openxmlformats.org/drawingml/2006/picture">
                 <pic:pic>
                   <pic:nvPicPr>
-                    <pic:cNvPr id="0" name="image17.png"/>
+                    <pic:cNvPr id="0" name="image41.png"/>
                     <pic:cNvPicPr preferRelativeResize="0"/>
                   </pic:nvPicPr>
                   <pic:blipFill>
@@ -2697,12 +3228,12 @@
           <wp:inline distB="114300" distT="114300" distL="114300" distR="114300">
             <wp:extent cx="5943600" cy="622300"/>
             <wp:effectExtent b="0" l="0" r="0" t="0"/>
-            <wp:docPr id="10" name="image8.png"/>
+            <wp:docPr id="10" name="image6.png"/>
             <a:graphic>
               <a:graphicData uri="http://schemas.openxmlformats.org/drawingml/2006/picture">
                 <pic:pic>
                   <pic:nvPicPr>
-                    <pic:cNvPr id="0" name="image8.png"/>
+                    <pic:cNvPr id="0" name="image6.png"/>
                     <pic:cNvPicPr preferRelativeResize="0"/>
                   </pic:nvPicPr>
                   <pic:blipFill>
@@ -2998,12 +3529,12 @@
           <wp:inline distB="114300" distT="114300" distL="114300" distR="114300">
             <wp:extent cx="5943600" cy="1651000"/>
             <wp:effectExtent b="0" l="0" r="0" t="0"/>
-            <wp:docPr id="22" name="image14.png"/>
+            <wp:docPr id="22" name="image40.png"/>
             <a:graphic>
               <a:graphicData uri="http://schemas.openxmlformats.org/drawingml/2006/picture">
                 <pic:pic>
                   <pic:nvPicPr>
-                    <pic:cNvPr id="0" name="image14.png"/>
+                    <pic:cNvPr id="0" name="image40.png"/>
                     <pic:cNvPicPr preferRelativeResize="0"/>
                   </pic:nvPicPr>
                   <pic:blipFill>
@@ -3049,12 +3580,12 @@
           <wp:inline distB="114300" distT="114300" distL="114300" distR="114300">
             <wp:extent cx="5943600" cy="1587500"/>
             <wp:effectExtent b="0" l="0" r="0" t="0"/>
-            <wp:docPr id="2" name="image22.png"/>
+            <wp:docPr id="2" name="image13.png"/>
             <a:graphic>
               <a:graphicData uri="http://schemas.openxmlformats.org/drawingml/2006/picture">
                 <pic:pic>
                   <pic:nvPicPr>
-                    <pic:cNvPr id="0" name="image22.png"/>
+                    <pic:cNvPr id="0" name="image13.png"/>
                     <pic:cNvPicPr preferRelativeResize="0"/>
                   </pic:nvPicPr>
                   <pic:blipFill>
@@ -3115,12 +3646,12 @@
           <wp:inline distB="114300" distT="114300" distL="114300" distR="114300">
             <wp:extent cx="5943600" cy="444500"/>
             <wp:effectExtent b="0" l="0" r="0" t="0"/>
-            <wp:docPr id="3" name="image7.png"/>
+            <wp:docPr id="3" name="image2.png"/>
             <a:graphic>
               <a:graphicData uri="http://schemas.openxmlformats.org/drawingml/2006/picture">
                 <pic:pic>
                   <pic:nvPicPr>
-                    <pic:cNvPr id="0" name="image7.png"/>
+                    <pic:cNvPr id="0" name="image2.png"/>
                     <pic:cNvPicPr preferRelativeResize="0"/>
                   </pic:nvPicPr>
                   <pic:blipFill>
@@ -3160,12 +3691,12 @@
           <wp:inline distB="114300" distT="114300" distL="114300" distR="114300">
             <wp:extent cx="5943600" cy="508000"/>
             <wp:effectExtent b="0" l="0" r="0" t="0"/>
-            <wp:docPr id="17" name="image12.png"/>
+            <wp:docPr id="17" name="image11.png"/>
             <a:graphic>
               <a:graphicData uri="http://schemas.openxmlformats.org/drawingml/2006/picture">
                 <pic:pic>
                   <pic:nvPicPr>
-                    <pic:cNvPr id="0" name="image12.png"/>
+                    <pic:cNvPr id="0" name="image11.png"/>
                     <pic:cNvPicPr preferRelativeResize="0"/>
                   </pic:nvPicPr>
                   <pic:blipFill>
@@ -3205,12 +3736,12 @@
           <wp:inline distB="114300" distT="114300" distL="114300" distR="114300">
             <wp:extent cx="5943600" cy="596900"/>
             <wp:effectExtent b="0" l="0" r="0" t="0"/>
-            <wp:docPr id="13" name="image13.png"/>
+            <wp:docPr id="13" name="image7.png"/>
             <a:graphic>
               <a:graphicData uri="http://schemas.openxmlformats.org/drawingml/2006/picture">
                 <pic:pic>
                   <pic:nvPicPr>
-                    <pic:cNvPr id="0" name="image13.png"/>
+                    <pic:cNvPr id="0" name="image7.png"/>
                     <pic:cNvPicPr preferRelativeResize="0"/>
                   </pic:nvPicPr>
                   <pic:blipFill>
@@ -3497,12 +4028,12 @@
           <wp:inline distB="114300" distT="114300" distL="114300" distR="114300">
             <wp:extent cx="5943600" cy="1612900"/>
             <wp:effectExtent b="0" l="0" r="0" t="0"/>
-            <wp:docPr id="7" name="image34.png"/>
+            <wp:docPr id="7" name="image15.png"/>
             <a:graphic>
               <a:graphicData uri="http://schemas.openxmlformats.org/drawingml/2006/picture">
                 <pic:pic>
                   <pic:nvPicPr>
-                    <pic:cNvPr id="0" name="image34.png"/>
+                    <pic:cNvPr id="0" name="image15.png"/>
                     <pic:cNvPicPr preferRelativeResize="0"/>
                   </pic:nvPicPr>
                   <pic:blipFill>
@@ -3563,12 +4094,12 @@
           <wp:inline distB="114300" distT="114300" distL="114300" distR="114300">
             <wp:extent cx="5943600" cy="1524000"/>
             <wp:effectExtent b="0" l="0" r="0" t="0"/>
-            <wp:docPr id="8" name="image6.png"/>
+            <wp:docPr id="8" name="image10.png"/>
             <a:graphic>
               <a:graphicData uri="http://schemas.openxmlformats.org/drawingml/2006/picture">
                 <pic:pic>
                   <pic:nvPicPr>
-                    <pic:cNvPr id="0" name="image6.png"/>
+                    <pic:cNvPr id="0" name="image10.png"/>
                     <pic:cNvPicPr preferRelativeResize="0"/>
                   </pic:nvPicPr>
                   <pic:blipFill>
@@ -3625,12 +4156,12 @@
           <wp:inline distB="114300" distT="114300" distL="114300" distR="114300">
             <wp:extent cx="5943600" cy="457200"/>
             <wp:effectExtent b="0" l="0" r="0" t="0"/>
-            <wp:docPr id="33" name="image33.png"/>
+            <wp:docPr id="33" name="image27.png"/>
             <a:graphic>
               <a:graphicData uri="http://schemas.openxmlformats.org/drawingml/2006/picture">
                 <pic:pic>
                   <pic:nvPicPr>
-                    <pic:cNvPr id="0" name="image33.png"/>
+                    <pic:cNvPr id="0" name="image27.png"/>
                     <pic:cNvPicPr preferRelativeResize="0"/>
                   </pic:nvPicPr>
                   <pic:blipFill>
@@ -3670,12 +4201,12 @@
           <wp:inline distB="114300" distT="114300" distL="114300" distR="114300">
             <wp:extent cx="5943600" cy="469900"/>
             <wp:effectExtent b="0" l="0" r="0" t="0"/>
-            <wp:docPr id="21" name="image21.png"/>
+            <wp:docPr id="21" name="image18.png"/>
             <a:graphic>
               <a:graphicData uri="http://schemas.openxmlformats.org/drawingml/2006/picture">
                 <pic:pic>
                   <pic:nvPicPr>
-                    <pic:cNvPr id="0" name="image21.png"/>
+                    <pic:cNvPr id="0" name="image18.png"/>
                     <pic:cNvPicPr preferRelativeResize="0"/>
                   </pic:nvPicPr>
                   <pic:blipFill>
@@ -3715,12 +4246,12 @@
           <wp:inline distB="114300" distT="114300" distL="114300" distR="114300">
             <wp:extent cx="5943600" cy="622300"/>
             <wp:effectExtent b="0" l="0" r="0" t="0"/>
-            <wp:docPr id="23" name="image23.png"/>
+            <wp:docPr id="23" name="image25.png"/>
             <a:graphic>
               <a:graphicData uri="http://schemas.openxmlformats.org/drawingml/2006/picture">
                 <pic:pic>
                   <pic:nvPicPr>
-                    <pic:cNvPr id="0" name="image23.png"/>
+                    <pic:cNvPr id="0" name="image25.png"/>
                     <pic:cNvPicPr preferRelativeResize="0"/>
                   </pic:nvPicPr>
                   <pic:blipFill>

</xml_diff>